<commit_message>
Miscallaneous files mongo dbschema in text file, logger properties, and notes.docx
</commit_message>
<xml_diff>
--- a/documents/notes.docx
+++ b/documents/notes.docx
@@ -1530,6 +1530,8 @@
         </w:rPr>
         <w:t>get from all the collections</w:t>
       </w:r>
+      <w:bookmarkStart w:id="0" w:name="_GoBack"/>
+      <w:bookmarkEnd w:id="0"/>
     </w:p>
     <w:p>
       <w:pPr>
@@ -2505,8 +2507,6 @@
           <w:sz w:val="18"/>
         </w:rPr>
       </w:pPr>
-      <w:bookmarkStart w:id="0" w:name="_GoBack"/>
-      <w:bookmarkEnd w:id="0"/>
     </w:p>
     <w:p>
       <w:pPr>

</xml_diff>